<commit_message>
progress 2 electric boogaloo
</commit_message>
<xml_diff>
--- a/DooDoobly.docx
+++ b/DooDoobly.docx
@@ -6,8 +6,6 @@
       <w:pPr>
         <w:jc w:val="center"/>
       </w:pPr>
-      <w:bookmarkStart w:id="0" w:name="_GoBack"/>
-      <w:bookmarkEnd w:id="0"/>
       <w:r>
         <w:t>DRAFT 1:</w:t>
       </w:r>
@@ -15,64 +13,252 @@
     <w:p>
       <w:pPr>
         <w:jc w:val="center"/>
-      </w:pPr>
-      <w:r>
-        <w:t>‘I, Robot’, an essay discussing the portrayal of Artificial Intelligence (A.I.) in media when compared to recent A.I. Developments in Finite State Machines (FSM’s) and Utility-Based Agents</w:t>
-      </w:r>
-    </w:p>
-    <w:p>
-      <w:r>
         <w:rPr>
           <w:b/>
           <w:bCs/>
           <w:u w:val="single"/>
         </w:rPr>
+      </w:pPr>
+      <w:r>
+        <w:rPr>
+          <w:b/>
+          <w:bCs/>
+          <w:u w:val="single"/>
+        </w:rPr>
+        <w:t>‘I, Robot’, an essay discussing the portrayal of Artificial Intelligence (A.I.) in media when compared to recent A.I. Developments in Finite State Machines (FSM’s) and Utility-Based Agents</w:t>
+      </w:r>
+      <w:r>
+        <w:rPr>
+          <w:b/>
+          <w:bCs/>
+          <w:u w:val="single"/>
+        </w:rPr>
+        <w:t>:</w:t>
+      </w:r>
+    </w:p>
+    <w:p>
+      <w:r>
+        <w:rPr>
+          <w:noProof/>
+        </w:rPr>
+        <w:drawing>
+          <wp:anchor distT="0" distB="0" distL="114300" distR="114300" simplePos="0" relativeHeight="251658240" behindDoc="0" locked="0" layoutInCell="1" allowOverlap="1" wp14:anchorId="57EB9EB1" wp14:editId="54A232F4">
+            <wp:simplePos x="0" y="0"/>
+            <wp:positionH relativeFrom="column">
+              <wp:posOffset>1905</wp:posOffset>
+            </wp:positionH>
+            <wp:positionV relativeFrom="paragraph">
+              <wp:posOffset>205740</wp:posOffset>
+            </wp:positionV>
+            <wp:extent cx="5278120" cy="1814195"/>
+            <wp:effectExtent l="0" t="0" r="0" b="0"/>
+            <wp:wrapSquare wrapText="bothSides"/>
+            <wp:docPr id="1" name="Picture 1" descr="Graphical user interface, text, application&#10;&#10;Description automatically generated"/>
+            <wp:cNvGraphicFramePr>
+              <a:graphicFrameLocks xmlns:a="http://schemas.openxmlformats.org/drawingml/2006/main" noChangeAspect="1"/>
+            </wp:cNvGraphicFramePr>
+            <a:graphic xmlns:a="http://schemas.openxmlformats.org/drawingml/2006/main">
+              <a:graphicData uri="http://schemas.openxmlformats.org/drawingml/2006/picture">
+                <pic:pic xmlns:pic="http://schemas.openxmlformats.org/drawingml/2006/picture">
+                  <pic:nvPicPr>
+                    <pic:cNvPr id="1" name="Picture 1" descr="Graphical user interface, text, application&#10;&#10;Description automatically generated"/>
+                    <pic:cNvPicPr/>
+                  </pic:nvPicPr>
+                  <pic:blipFill>
+                    <a:blip r:embed="rId7"/>
+                    <a:stretch>
+                      <a:fillRect/>
+                    </a:stretch>
+                  </pic:blipFill>
+                  <pic:spPr>
+                    <a:xfrm>
+                      <a:off x="0" y="0"/>
+                      <a:ext cx="5278120" cy="1814195"/>
+                    </a:xfrm>
+                    <a:prstGeom prst="rect">
+                      <a:avLst/>
+                    </a:prstGeom>
+                  </pic:spPr>
+                </pic:pic>
+              </a:graphicData>
+            </a:graphic>
+            <wp14:sizeRelH relativeFrom="page">
+              <wp14:pctWidth>0</wp14:pctWidth>
+            </wp14:sizeRelH>
+            <wp14:sizeRelV relativeFrom="page">
+              <wp14:pctHeight>0</wp14:pctHeight>
+            </wp14:sizeRelV>
+          </wp:anchor>
+        </w:drawing>
+      </w:r>
+      <w:r>
+        <w:rPr>
+          <w:b/>
+          <w:bCs/>
+          <w:u w:val="single"/>
+        </w:rPr>
         <w:t>Introduction:</w:t>
       </w:r>
     </w:p>
     <w:p>
       <w:r>
-        <w:t xml:space="preserve">Finite State </w:t>
-      </w:r>
-      <w:proofErr w:type="gramStart"/>
-      <w:r>
-        <w:t>Machines;</w:t>
-      </w:r>
-      <w:proofErr w:type="gramEnd"/>
-    </w:p>
-    <w:p>
-      <w:r>
-        <w:t xml:space="preserve">Utility-Based </w:t>
-      </w:r>
-      <w:proofErr w:type="gramStart"/>
-      <w:r>
-        <w:t>Agents;</w:t>
-      </w:r>
-      <w:proofErr w:type="gramEnd"/>
-    </w:p>
-    <w:p>
-      <w:r>
-        <w:t>‘I, Robot’</w:t>
-      </w:r>
-    </w:p>
-    <w:p>
-      <w:r>
-        <w:t xml:space="preserve">NS-4 &amp; NS-5 Robot models, specifically the software/hardware tied to their movement through a given </w:t>
-      </w:r>
-      <w:proofErr w:type="gramStart"/>
-      <w:r>
-        <w:t>environment</w:t>
-      </w:r>
-      <w:proofErr w:type="gramEnd"/>
+        <w:t>Locomotion refers to the ability for an agent to move within or otherwise navigate through an environment. For most people, moving through our environment is achieved with naught but a thought. However, it is easy to forget the years spent learning how to walk, run and so on.</w:t>
+      </w:r>
+      <w:r>
+        <w:t xml:space="preserve"> Even then, large parts of our locomotive ability are automatic, or otherwise benefit from not being consciously focused on.</w:t>
+      </w:r>
+      <w:r>
+        <w:t xml:space="preserve"> (</w:t>
+      </w:r>
+      <w:hyperlink r:id="rId8" w:history="1">
+        <w:r>
+          <w:rPr>
+            <w:rStyle w:val="Hyperlink"/>
+            <w:rFonts w:eastAsiaTheme="majorEastAsia"/>
+          </w:rPr>
+          <w:t>Balance (ability) - Wikipedia</w:t>
+        </w:r>
+      </w:hyperlink>
+      <w:r>
+        <w:t xml:space="preserve"> : Balance and Dual-tasking)</w:t>
+      </w:r>
+    </w:p>
+    <w:p>
+      <w:r>
+        <w:t>‘I, Robot’ ---&gt; Picture of NS-5 (possibly Sonny?)</w:t>
+      </w:r>
+    </w:p>
+    <w:p>
+      <w:r>
+        <w:t xml:space="preserve">In the 2004 science-fiction movie ‘I, Robot’; “…Highly intelligent robots fill public service positions throughout the dystopian world…” </w:t>
+      </w:r>
+      <w:r>
+        <w:rPr>
+          <w:vertAlign w:val="superscript"/>
+        </w:rPr>
+        <w:t>(</w:t>
+      </w:r>
+      <w:hyperlink r:id="rId9" w:history="1">
+        <w:r>
+          <w:rPr>
+            <w:rStyle w:val="Hyperlink"/>
+            <w:rFonts w:eastAsiaTheme="majorEastAsia"/>
+            <w:vertAlign w:val="superscript"/>
+          </w:rPr>
+          <w:t>I, Robot (film) - Wikipedia</w:t>
+        </w:r>
+      </w:hyperlink>
+      <w:r>
+        <w:rPr>
+          <w:vertAlign w:val="superscript"/>
+        </w:rPr>
+        <w:t>)</w:t>
+      </w:r>
+      <w:r>
+        <w:t>. These robots have a humanoid body plan and display human- or in some instances superhuman-like locomotive ability.</w:t>
+      </w:r>
     </w:p>
     <w:p/>
+    <w:p/>
+    <w:p/>
+    <w:p>
+      <w:pPr>
+        <w:rPr>
+          <w:b/>
+          <w:bCs/>
+          <w:u w:val="single"/>
+        </w:rPr>
+      </w:pPr>
+      <w:r>
+        <w:rPr>
+          <w:b/>
+          <w:bCs/>
+          <w:u w:val="single"/>
+        </w:rPr>
+        <w:t>Introduction Part 2: Identify specific part of media and how it relates to the brief</w:t>
+      </w:r>
+      <w:r>
+        <w:rPr>
+          <w:b/>
+          <w:bCs/>
+          <w:u w:val="single"/>
+        </w:rPr>
+        <w:t>:</w:t>
+      </w:r>
+    </w:p>
+    <w:p/>
+    <w:p/>
+    <w:p>
+      <w:pPr>
+        <w:rPr>
+          <w:b/>
+          <w:bCs/>
+          <w:u w:val="single"/>
+        </w:rPr>
+      </w:pPr>
+      <w:r>
+        <w:rPr>
+          <w:b/>
+          <w:bCs/>
+          <w:u w:val="single"/>
+        </w:rPr>
+        <w:t>Main Part 1: How does the media present the A.I. technologies driving the robots.</w:t>
+      </w:r>
+    </w:p>
+    <w:p/>
+    <w:p/>
+    <w:p>
+      <w:pPr>
+        <w:rPr>
+          <w:b/>
+          <w:bCs/>
+          <w:u w:val="single"/>
+        </w:rPr>
+      </w:pPr>
+      <w:r>
+        <w:rPr>
+          <w:b/>
+          <w:bCs/>
+          <w:u w:val="single"/>
+        </w:rPr>
+        <w:t>Main Part 2: Introduce real-world A.I. example</w:t>
+      </w:r>
+    </w:p>
+    <w:p/>
+    <w:p/>
+    <w:p>
+      <w:pPr>
+        <w:rPr>
+          <w:b/>
+          <w:bCs/>
+          <w:u w:val="single"/>
+        </w:rPr>
+      </w:pPr>
+      <w:r>
+        <w:rPr>
+          <w:b/>
+          <w:bCs/>
+          <w:u w:val="single"/>
+        </w:rPr>
+        <w:t xml:space="preserve">Conclusions: </w:t>
+      </w:r>
+    </w:p>
+    <w:p>
+      <w:pPr>
+        <w:rPr>
+          <w:b/>
+          <w:bCs/>
+          <w:u w:val="single"/>
+        </w:rPr>
+      </w:pPr>
+    </w:p>
     <w:sectPr>
-      <w:headerReference w:type="even" r:id="rId7"/>
-      <w:headerReference w:type="default" r:id="rId8"/>
-      <w:footerReference w:type="even" r:id="rId9"/>
-      <w:footerReference w:type="default" r:id="rId10"/>
-      <w:headerReference w:type="first" r:id="rId11"/>
-      <w:footerReference w:type="first" r:id="rId12"/>
+      <w:headerReference w:type="even" r:id="rId10"/>
+      <w:headerReference w:type="default" r:id="rId11"/>
+      <w:footerReference w:type="even" r:id="rId12"/>
+      <w:footerReference w:type="default" r:id="rId13"/>
+      <w:headerReference w:type="first" r:id="rId14"/>
+      <w:footerReference w:type="first" r:id="rId15"/>
       <w:pgSz w:w="11906" w:h="16838"/>
       <w:pgMar w:top="1440" w:right="1797" w:bottom="1440" w:left="1797" w:header="709" w:footer="709" w:gutter="0"/>
       <w:cols w:space="708"/>
@@ -866,6 +1052,18 @@
       <w:szCs w:val="18"/>
     </w:rPr>
   </w:style>
+  <w:style w:type="character" w:styleId="Hyperlink">
+    <w:name w:val="Hyperlink"/>
+    <w:basedOn w:val="DefaultParagraphFont"/>
+    <w:uiPriority w:val="99"/>
+    <w:semiHidden/>
+    <w:unhideWhenUsed/>
+    <w:rsid w:val="001A2176"/>
+    <w:rPr>
+      <w:color w:val="0000FF"/>
+      <w:u w:val="single"/>
+    </w:rPr>
+  </w:style>
 </w:styles>
 </file>
 

</xml_diff>